<commit_message>
Cập nhật các trường not null cần thiết, cập nhật vào file sql 1.1
</commit_message>
<xml_diff>
--- a/Docs/Designs/CDM/DD_RFID_DB_Design_v1.1.1.docx
+++ b/Docs/Designs/CDM/DD_RFID_DB_Design_v1.1.1.docx
@@ -12,8 +12,8 @@
         </w:rPr>
         <w:drawing>
           <wp:inline distT="0" distB="0" distL="0" distR="0">
-            <wp:extent cx="8871352" cy="4951102"/>
-            <wp:effectExtent l="0" t="0" r="6350" b="1905"/>
+            <wp:extent cx="8871352" cy="4461790"/>
+            <wp:effectExtent l="0" t="0" r="6350" b="0"/>
             <wp:docPr id="4" name="Picture 4"/>
             <wp:cNvGraphicFramePr>
               <a:graphicFrameLocks xmlns:a="http://schemas.openxmlformats.org/drawingml/2006/main" noChangeAspect="1"/>
@@ -40,7 +40,7 @@
                   <pic:spPr>
                     <a:xfrm>
                       <a:off x="0" y="0"/>
-                      <a:ext cx="8871352" cy="4951102"/>
+                      <a:ext cx="8871352" cy="4461790"/>
                     </a:xfrm>
                     <a:prstGeom prst="rect">
                       <a:avLst/>
@@ -142,8 +142,8 @@
         <w:lastRenderedPageBreak/>
         <w:drawing>
           <wp:inline distT="0" distB="0" distL="0" distR="0" wp14:anchorId="34BBAFE1" wp14:editId="1F5726AD">
-            <wp:extent cx="8891270" cy="4820004"/>
-            <wp:effectExtent l="0" t="0" r="5080" b="0"/>
+            <wp:extent cx="8891270" cy="4339061"/>
+            <wp:effectExtent l="0" t="0" r="5080" b="4445"/>
             <wp:docPr id="1" name="Picture 1"/>
             <wp:cNvGraphicFramePr>
               <a:graphicFrameLocks xmlns:a="http://schemas.openxmlformats.org/drawingml/2006/main" noChangeAspect="1"/>
@@ -170,7 +170,7 @@
                   <pic:spPr>
                     <a:xfrm>
                       <a:off x="0" y="0"/>
-                      <a:ext cx="8891270" cy="4820004"/>
+                      <a:ext cx="8891270" cy="4339061"/>
                     </a:xfrm>
                     <a:prstGeom prst="rect">
                       <a:avLst/>

</xml_diff>

<commit_message>
- Bổ sung not null cho các cột cần thiết. - Bổ sung bảng Thống kê điểm danh. - Nâng CDM lên 1.2. - Chuẩn bị kiểm tra CDM lại.
</commit_message>
<xml_diff>
--- a/Docs/Designs/CDM/DD_RFID_DB_Design_v1.1.1.docx
+++ b/Docs/Designs/CDM/DD_RFID_DB_Design_v1.1.1.docx
@@ -11,10 +11,10 @@
           <w:noProof/>
         </w:rPr>
         <w:drawing>
-          <wp:inline distT="0" distB="0" distL="0" distR="0">
-            <wp:extent cx="8871352" cy="4461790"/>
-            <wp:effectExtent l="0" t="0" r="6350" b="0"/>
-            <wp:docPr id="4" name="Picture 4"/>
+          <wp:inline distT="0" distB="0" distL="0" distR="0" wp14:anchorId="17A804A3" wp14:editId="55777F5A">
+            <wp:extent cx="8891270" cy="4658360"/>
+            <wp:effectExtent l="0" t="0" r="5080" b="8890"/>
+            <wp:docPr id="5" name="Picture 5"/>
             <wp:cNvGraphicFramePr>
               <a:graphicFrameLocks xmlns:a="http://schemas.openxmlformats.org/drawingml/2006/main" noChangeAspect="1"/>
             </wp:cNvGraphicFramePr>
@@ -22,17 +22,11 @@
               <a:graphicData uri="http://schemas.openxmlformats.org/drawingml/2006/picture">
                 <pic:pic xmlns:pic="http://schemas.openxmlformats.org/drawingml/2006/picture">
                   <pic:nvPicPr>
-                    <pic:cNvPr id="4" name="DD_RFID_CDM.PNG"/>
+                    <pic:cNvPr id="1" name=""/>
                     <pic:cNvPicPr/>
                   </pic:nvPicPr>
                   <pic:blipFill>
-                    <a:blip r:embed="rId6">
-                      <a:extLst>
-                        <a:ext uri="{28A0092B-C50C-407E-A947-70E740481C1C}">
-                          <a14:useLocalDpi xmlns:a14="http://schemas.microsoft.com/office/drawing/2010/main" val="0"/>
-                        </a:ext>
-                      </a:extLst>
-                    </a:blip>
+                    <a:blip r:embed="rId6"/>
                     <a:stretch>
                       <a:fillRect/>
                     </a:stretch>
@@ -40,7 +34,7 @@
                   <pic:spPr>
                     <a:xfrm>
                       <a:off x="0" y="0"/>
-                      <a:ext cx="8871352" cy="4461790"/>
+                      <a:ext cx="8891270" cy="4658360"/>
                     </a:xfrm>
                     <a:prstGeom prst="rect">
                       <a:avLst/>
@@ -142,8 +136,8 @@
         <w:lastRenderedPageBreak/>
         <w:drawing>
           <wp:inline distT="0" distB="0" distL="0" distR="0" wp14:anchorId="34BBAFE1" wp14:editId="1F5726AD">
-            <wp:extent cx="8891270" cy="4339061"/>
-            <wp:effectExtent l="0" t="0" r="5080" b="4445"/>
+            <wp:extent cx="8891270" cy="3924575"/>
+            <wp:effectExtent l="0" t="0" r="5080" b="0"/>
             <wp:docPr id="1" name="Picture 1"/>
             <wp:cNvGraphicFramePr>
               <a:graphicFrameLocks xmlns:a="http://schemas.openxmlformats.org/drawingml/2006/main" noChangeAspect="1"/>
@@ -170,7 +164,7 @@
                   <pic:spPr>
                     <a:xfrm>
                       <a:off x="0" y="0"/>
-                      <a:ext cx="8891270" cy="4339061"/>
+                      <a:ext cx="8891270" cy="3924575"/>
                     </a:xfrm>
                     <a:prstGeom prst="rect">
                       <a:avLst/>
@@ -258,6 +252,19 @@
         </w:rPr>
         <w:t>. Mô Hình PDM</w:t>
       </w:r>
+    </w:p>
+    <w:p>
+      <w:pPr>
+        <w:rPr>
+          <w:rFonts w:ascii="Times New Roman" w:hAnsi="Times New Roman" w:cs="Times New Roman"/>
+          <w:b/>
+          <w:i/>
+          <w:iCs/>
+          <w:color w:val="44546A" w:themeColor="text2"/>
+          <w:sz w:val="26"/>
+          <w:szCs w:val="26"/>
+        </w:rPr>
+      </w:pPr>
     </w:p>
     <w:sectPr>
       <w:pgSz w:w="16838" w:h="11906" w:orient="landscape" w:code="9"/>

</xml_diff>